<commit_message>
add and fix content
</commit_message>
<xml_diff>
--- a/Advanced Level - Back-end/Databases/HomeWorks/Аssignments/1. Database-Systems-Overview-Homework.docx
+++ b/Advanced Level - Back-end/Databases/HomeWorks/Аssignments/1. Database-Systems-Overview-Homework.docx
@@ -77,15 +77,52 @@
         <w:pStyle w:val="Heading2"/>
       </w:pPr>
       <w:r>
-        <w:t>What database models do you know?</w:t>
+        <w:t xml:space="preserve">What </w:t>
+      </w:r>
+      <w:r>
+        <w:t xml:space="preserve">Database Models </w:t>
+      </w:r>
+      <w:r>
+        <w:t xml:space="preserve">do </w:t>
+      </w:r>
+      <w:r>
+        <w:t>You Know</w:t>
+      </w:r>
+      <w:r>
+        <w:t>?</w:t>
       </w:r>
     </w:p>
     <w:p>
       <w:r>
-        <w:t>Perform a research (e.g. in Google or Wikipedia) and provide an information about different type of database models. Provide detailed information about one of the database models by your choice</w:t>
-      </w:r>
-      <w:r>
-        <w:t xml:space="preserve"> different than relational model</w:t>
+        <w:t xml:space="preserve">Perform a research (e.g. in Google or Wikipedia) and provide an information about different type of </w:t>
+      </w:r>
+      <w:r>
+        <w:rPr>
+          <w:b/>
+          <w:bCs/>
+        </w:rPr>
+        <w:t>database models</w:t>
+      </w:r>
+      <w:r>
+        <w:t>. Provide detailed information about one of the database models by your choice</w:t>
+      </w:r>
+      <w:r>
+        <w:t>,</w:t>
+      </w:r>
+      <w:r>
+        <w:t xml:space="preserve"> different </w:t>
+      </w:r>
+      <w:r>
+        <w:t>from</w:t>
+      </w:r>
+      <w:r>
+        <w:t xml:space="preserve"> </w:t>
+      </w:r>
+      <w:r>
+        <w:t xml:space="preserve">the </w:t>
+      </w:r>
+      <w:r>
+        <w:t>relational model</w:t>
       </w:r>
       <w:r>
         <w:t>. Write in a text file called “</w:t>
@@ -108,12 +145,34 @@
         <w:pStyle w:val="Heading2"/>
       </w:pPr>
       <w:r>
-        <w:t>Which are the main functions performed by a RDBMS?</w:t>
+        <w:t xml:space="preserve">Which are the </w:t>
+      </w:r>
+      <w:r>
+        <w:t xml:space="preserve">Main Functions Performed </w:t>
+      </w:r>
+      <w:r>
+        <w:t>by a RDBMS?</w:t>
       </w:r>
     </w:p>
     <w:p>
       <w:r>
-        <w:t>Perform a research (e.g. Google or Wikipedia) and provide an information about relational database management systems and which are their main functions.</w:t>
+        <w:t>Perform a research (e.g. Google or Wikipedia) and provide an information about</w:t>
+      </w:r>
+      <w:r>
+        <w:t xml:space="preserve"> the</w:t>
+      </w:r>
+      <w:r>
+        <w:t xml:space="preserve"> </w:t>
+      </w:r>
+      <w:r>
+        <w:rPr>
+          <w:b/>
+          <w:bCs/>
+        </w:rPr>
+        <w:t xml:space="preserve">relational database management systems </w:t>
+      </w:r>
+      <w:r>
+        <w:t>and their main functions.</w:t>
       </w:r>
       <w:r>
         <w:t xml:space="preserve"> Write in a text file called “</w:t>
@@ -133,15 +192,65 @@
         <w:pStyle w:val="Heading2"/>
       </w:pPr>
       <w:r>
-        <w:t>Define what is “table” in database terms.</w:t>
+        <w:t xml:space="preserve">Define </w:t>
+      </w:r>
+      <w:proofErr w:type="gramStart"/>
+      <w:r>
+        <w:t>What</w:t>
+      </w:r>
+      <w:proofErr w:type="gramEnd"/>
+      <w:r>
+        <w:t xml:space="preserve"> </w:t>
+      </w:r>
+      <w:r>
+        <w:t>is “</w:t>
+      </w:r>
+      <w:r>
+        <w:t>Table</w:t>
+      </w:r>
+      <w:r>
+        <w:t xml:space="preserve">” in </w:t>
+      </w:r>
+      <w:r>
+        <w:t>Database Terms</w:t>
       </w:r>
     </w:p>
     <w:p>
       <w:r>
-        <w:t xml:space="preserve">Perform a research (e.g. Google or Wikipedia) and provide an information about database table. </w:t>
-      </w:r>
-      <w:r>
-        <w:t xml:space="preserve">What is table? How information is stored in tables? What is the difference between tables and relations? </w:t>
+        <w:t xml:space="preserve">Perform a research (e.g. Google or Wikipedia) and provide an information about </w:t>
+      </w:r>
+      <w:r>
+        <w:rPr>
+          <w:b/>
+          <w:bCs/>
+        </w:rPr>
+        <w:t>database table</w:t>
+      </w:r>
+      <w:r>
+        <w:t xml:space="preserve">. </w:t>
+      </w:r>
+      <w:r>
+        <w:t xml:space="preserve">What is table? How information is stored in tables? What is the difference between </w:t>
+      </w:r>
+      <w:r>
+        <w:rPr>
+          <w:b/>
+          <w:bCs/>
+        </w:rPr>
+        <w:t>tables</w:t>
+      </w:r>
+      <w:r>
+        <w:t xml:space="preserve"> and </w:t>
+      </w:r>
+      <w:r>
+        <w:rPr>
+          <w:b/>
+          <w:bCs/>
+        </w:rPr>
+        <w:t>relations</w:t>
+      </w:r>
+      <w:r>
+        <w:t xml:space="preserve">? </w:t>
       </w:r>
       <w:r>
         <w:t>Write in a text file called “</w:t>
@@ -164,12 +273,57 @@
         <w:pStyle w:val="Heading2"/>
       </w:pPr>
       <w:r>
-        <w:t>Explain the difference between a primary and foreign key.</w:t>
+        <w:t xml:space="preserve">Difference </w:t>
+      </w:r>
+      <w:r>
+        <w:t xml:space="preserve">between a </w:t>
+      </w:r>
+      <w:r>
+        <w:t xml:space="preserve">Primary </w:t>
+      </w:r>
+      <w:r>
+        <w:t xml:space="preserve">and </w:t>
+      </w:r>
+      <w:r>
+        <w:t>Foreign Key</w:t>
       </w:r>
     </w:p>
     <w:p>
       <w:r>
-        <w:t>Perform a research (e.g. Google or Wikipedia) and provide an information about primary and foreign keys. What is the primary key? Why do we need it? What is the foreign key? What is the purpose of foreign keys?</w:t>
+        <w:t xml:space="preserve">Perform a research (e.g. Google or Wikipedia) and provide an information about </w:t>
+      </w:r>
+      <w:r>
+        <w:rPr>
+          <w:b/>
+          <w:bCs/>
+        </w:rPr>
+        <w:t>primary and foreign keys</w:t>
+      </w:r>
+      <w:r>
+        <w:t xml:space="preserve"> in the RDBMS Systems. </w:t>
+      </w:r>
+      <w:r>
+        <w:t xml:space="preserve">What is the </w:t>
+      </w:r>
+      <w:r>
+        <w:rPr>
+          <w:b/>
+          <w:bCs/>
+        </w:rPr>
+        <w:t>primary key</w:t>
+      </w:r>
+      <w:r>
+        <w:t xml:space="preserve">? Why do we need it? What is the </w:t>
+      </w:r>
+      <w:r>
+        <w:rPr>
+          <w:b/>
+          <w:bCs/>
+        </w:rPr>
+        <w:t>foreign key</w:t>
+      </w:r>
+      <w:r>
+        <w:t>? What is the purpose of foreign keys?</w:t>
       </w:r>
       <w:r>
         <w:t xml:space="preserve"> What is the difference between a primary and foreign key? Write in a text file called “</w:t>
@@ -189,16 +343,52 @@
         <w:pStyle w:val="Heading2"/>
       </w:pPr>
       <w:r>
-        <w:t>Explain the different kinds of relationships between tables in relational databases.</w:t>
+        <w:t>R</w:t>
+      </w:r>
+      <w:r>
+        <w:t xml:space="preserve">elationships between </w:t>
+      </w:r>
+      <w:r>
+        <w:t xml:space="preserve">Tables </w:t>
+      </w:r>
+      <w:r>
+        <w:t xml:space="preserve">in </w:t>
+      </w:r>
+      <w:r>
+        <w:t>Relational Databases</w:t>
       </w:r>
     </w:p>
     <w:p>
       <w:r>
-        <w:t>Perform a research (e.g. Google or Wikipedia) and provide an information about table relationships in relational databases. Provide more information about every relationship. Write in a text file called “</w:t>
+        <w:t>Perform a research (e.g. Google or Wikipedia) and provide an information about tab</w:t>
       </w:r>
       <w:r>
         <w:rPr>
           <w:b/>
+          <w:bCs/>
+        </w:rPr>
+        <w:t>le relationships in relational databases</w:t>
+      </w:r>
+      <w:r>
+        <w:t>. Provide more information about every relationship</w:t>
+      </w:r>
+      <w:r>
+        <w:t xml:space="preserve"> type (one-to-many, many-to-many, many-to-one, one-to-one, others)</w:t>
+      </w:r>
+      <w:r>
+        <w:t>. Write in a text file called “</w:t>
+      </w:r>
+      <w:r>
+        <w:rPr>
+          <w:b/>
+          <w:bCs/>
+        </w:rPr>
+        <w:t>table-</w:t>
+      </w:r>
+      <w:r>
+        <w:rPr>
+          <w:b/>
+          <w:bCs/>
         </w:rPr>
         <w:t>relationships.txt</w:t>
       </w:r>
@@ -211,12 +401,64 @@
         <w:pStyle w:val="Heading2"/>
       </w:pPr>
       <w:r>
-        <w:t>What is a certain database schema normalized?</w:t>
+        <w:t>Schema Normalization</w:t>
       </w:r>
     </w:p>
     <w:p>
       <w:r>
-        <w:t>Perform a research (e.g. Google or Wikipedia) and provide an information about database normalization. There is a lot of information about database normalization in web. Write in a text file called “</w:t>
+        <w:t xml:space="preserve">Perform a research (e.g. Google or Wikipedia) and provide an information about </w:t>
+      </w:r>
+      <w:r>
+        <w:rPr>
+          <w:b/>
+          <w:bCs/>
+        </w:rPr>
+        <w:t xml:space="preserve">database </w:t>
+      </w:r>
+      <w:r>
+        <w:rPr>
+          <w:b/>
+          <w:bCs/>
+        </w:rPr>
+        <w:t xml:space="preserve">schema </w:t>
+      </w:r>
+      <w:r>
+        <w:rPr>
+          <w:b/>
+          <w:bCs/>
+        </w:rPr>
+        <w:t>normalization</w:t>
+      </w:r>
+      <w:r>
+        <w:t xml:space="preserve">. There is a lot of information about </w:t>
+      </w:r>
+      <w:r>
+        <w:rPr>
+          <w:b/>
+          <w:bCs/>
+        </w:rPr>
+        <w:t>database normalization</w:t>
+      </w:r>
+      <w:r>
+        <w:t xml:space="preserve"> </w:t>
+      </w:r>
+      <w:r>
+        <w:t>on the</w:t>
+      </w:r>
+      <w:r>
+        <w:t xml:space="preserve"> </w:t>
+      </w:r>
+      <w:r>
+        <w:t>W</w:t>
+      </w:r>
+      <w:r>
+        <w:t xml:space="preserve">eb. </w:t>
+      </w:r>
+      <w:r>
+        <w:t xml:space="preserve">Explain briefly the process of schema normalization. </w:t>
+      </w:r>
+      <w:r>
+        <w:t>Write in a text file called “</w:t>
       </w:r>
       <w:r>
         <w:rPr>
@@ -233,10 +475,16 @@
         <w:pStyle w:val="Heading2"/>
       </w:pPr>
       <w:r>
-        <w:t>What are the adv</w:t>
-      </w:r>
-      <w:r>
-        <w:t>antages of normalized databases?</w:t>
+        <w:t>A</w:t>
+      </w:r>
+      <w:r>
+        <w:t>dv</w:t>
+      </w:r>
+      <w:r>
+        <w:t xml:space="preserve">antages of </w:t>
+      </w:r>
+      <w:r>
+        <w:t>Normalized Databases</w:t>
       </w:r>
     </w:p>
     <w:p>
@@ -246,13 +494,36 @@
         </w:rPr>
       </w:pPr>
       <w:r>
-        <w:t>Perform a research (e.g. Google or Wikipedia) and provide</w:t>
+        <w:t xml:space="preserve">Perform a research (e.g. Google or Wikipedia) and </w:t>
+      </w:r>
+      <w:r>
+        <w:t>find</w:t>
       </w:r>
       <w:r>
         <w:rPr>
           <w:lang w:val="en-GB"/>
         </w:rPr>
-        <w:t xml:space="preserve"> an information of what we gain by normalization of databases.</w:t>
+        <w:t xml:space="preserve"> an information </w:t>
+      </w:r>
+      <w:r>
+        <w:rPr>
+          <w:lang w:val="en-GB"/>
+        </w:rPr>
+        <w:t xml:space="preserve">about the </w:t>
+      </w:r>
+      <w:r>
+        <w:rPr>
+          <w:b/>
+          <w:bCs/>
+          <w:lang w:val="en-GB"/>
+        </w:rPr>
+        <w:t>benefits of database normalization</w:t>
+      </w:r>
+      <w:r>
+        <w:rPr>
+          <w:lang w:val="en-GB"/>
+        </w:rPr>
+        <w:t>.</w:t>
       </w:r>
       <w:r>
         <w:t xml:space="preserve"> </w:t>
@@ -276,12 +547,44 @@
       </w:pPr>
       <w:r>
         <w:lastRenderedPageBreak/>
-        <w:t>What are database integrity constraints and when are they used?</w:t>
+        <w:t>Database Integrity Constraints</w:t>
       </w:r>
     </w:p>
     <w:p>
       <w:r>
-        <w:t>Explain the database integrity constrains. What are the constraint types? When are the used? Provide definition for all of them. Write in a text file called “</w:t>
+        <w:t xml:space="preserve">Explain the </w:t>
+      </w:r>
+      <w:r>
+        <w:rPr>
+          <w:b/>
+          <w:bCs/>
+        </w:rPr>
+        <w:t>database integrity constrains</w:t>
+      </w:r>
+      <w:r>
+        <w:t xml:space="preserve">. What are the </w:t>
+      </w:r>
+      <w:r>
+        <w:rPr>
+          <w:b/>
+          <w:bCs/>
+        </w:rPr>
+        <w:t>constraint types</w:t>
+      </w:r>
+      <w:r>
+        <w:t>? When are the</w:t>
+      </w:r>
+      <w:r>
+        <w:t>y</w:t>
+      </w:r>
+      <w:r>
+        <w:t xml:space="preserve"> used? Provide definition for all of them</w:t>
+      </w:r>
+      <w:r>
+        <w:t xml:space="preserve"> (primary key constraint, unique key constraint, foreign key constraint, others)</w:t>
+      </w:r>
+      <w:r>
+        <w:t>. Write in a text file called “</w:t>
       </w:r>
       <w:r>
         <w:rPr>
@@ -298,15 +601,28 @@
         <w:pStyle w:val="Heading2"/>
       </w:pPr>
       <w:r>
-        <w:t>Point out th</w:t>
-      </w:r>
-      <w:r>
-        <w:t>e pros and cons of using indexes</w:t>
-      </w:r>
-      <w:bookmarkStart w:id="0" w:name="_GoBack"/>
-      <w:bookmarkEnd w:id="0"/>
-      <w:r>
-        <w:t xml:space="preserve"> in a database?</w:t>
+        <w:t>P</w:t>
+      </w:r>
+      <w:r>
+        <w:t xml:space="preserve">ros and </w:t>
+      </w:r>
+      <w:r>
+        <w:t xml:space="preserve">Cons </w:t>
+      </w:r>
+      <w:r>
+        <w:t xml:space="preserve">of </w:t>
+      </w:r>
+      <w:r>
+        <w:t xml:space="preserve">Using Indexes </w:t>
+      </w:r>
+      <w:r>
+        <w:t xml:space="preserve">in a </w:t>
+      </w:r>
+      <w:r>
+        <w:t>Database</w:t>
+      </w:r>
+      <w:r>
+        <w:t>?</w:t>
       </w:r>
     </w:p>
     <w:p>
@@ -322,7 +638,177 @@
         <w:rPr>
           <w:lang w:val="en-GB"/>
         </w:rPr>
-        <w:t xml:space="preserve"> an information about indexes. What is index? What indexing methods exist? How indexes work and what are the pros and cons of using them? Write in a text file called “</w:t>
+        <w:t xml:space="preserve"> an information about </w:t>
+      </w:r>
+      <w:r>
+        <w:rPr>
+          <w:b/>
+          <w:bCs/>
+          <w:lang w:val="en-GB"/>
+        </w:rPr>
+        <w:t xml:space="preserve">database </w:t>
+      </w:r>
+      <w:r>
+        <w:rPr>
+          <w:b/>
+          <w:bCs/>
+          <w:lang w:val="en-GB"/>
+        </w:rPr>
+        <w:t>indexes</w:t>
+      </w:r>
+      <w:r>
+        <w:rPr>
+          <w:lang w:val="en-GB"/>
+        </w:rPr>
+        <w:t xml:space="preserve">. What is </w:t>
+      </w:r>
+      <w:r>
+        <w:rPr>
+          <w:b/>
+          <w:bCs/>
+          <w:lang w:val="en-GB"/>
+        </w:rPr>
+        <w:t>index</w:t>
+      </w:r>
+      <w:r>
+        <w:rPr>
+          <w:lang w:val="en-GB"/>
+        </w:rPr>
+        <w:t>? What indexing methods exist?</w:t>
+      </w:r>
+      <w:r>
+        <w:rPr>
+          <w:lang w:val="en-GB"/>
+        </w:rPr>
+        <w:t xml:space="preserve"> </w:t>
+      </w:r>
+      <w:r>
+        <w:rPr>
+          <w:lang w:val="en-GB"/>
+        </w:rPr>
+        <w:t xml:space="preserve">What is </w:t>
+      </w:r>
+      <w:r>
+        <w:rPr>
+          <w:b/>
+          <w:bCs/>
+          <w:lang w:val="en-GB"/>
+        </w:rPr>
+        <w:t>cluste</w:t>
+      </w:r>
+      <w:r>
+        <w:rPr>
+          <w:b/>
+          <w:bCs/>
+          <w:lang w:val="en-GB"/>
+        </w:rPr>
+        <w:t>r</w:t>
+      </w:r>
+      <w:r>
+        <w:rPr>
+          <w:b/>
+          <w:bCs/>
+          <w:lang w:val="en-GB"/>
+        </w:rPr>
+        <w:t>ed index</w:t>
+      </w:r>
+      <w:r>
+        <w:rPr>
+          <w:lang w:val="en-GB"/>
+        </w:rPr>
+        <w:t>?</w:t>
+      </w:r>
+      <w:r>
+        <w:rPr>
+          <w:lang w:val="en-GB"/>
+        </w:rPr>
+        <w:t xml:space="preserve"> What is </w:t>
+      </w:r>
+      <w:r>
+        <w:rPr>
+          <w:b/>
+          <w:bCs/>
+          <w:lang w:val="en-GB"/>
+        </w:rPr>
+        <w:t>B-Tree</w:t>
+      </w:r>
+      <w:r>
+        <w:rPr>
+          <w:lang w:val="en-GB"/>
+        </w:rPr>
+        <w:t xml:space="preserve">? What is </w:t>
+      </w:r>
+      <w:r>
+        <w:rPr>
+          <w:b/>
+          <w:bCs/>
+          <w:lang w:val="en-GB"/>
+        </w:rPr>
+        <w:t>column-store index</w:t>
+      </w:r>
+      <w:r>
+        <w:rPr>
+          <w:lang w:val="en-GB"/>
+        </w:rPr>
+        <w:t>?</w:t>
+      </w:r>
+      <w:r>
+        <w:rPr>
+          <w:lang w:val="en-GB"/>
+        </w:rPr>
+        <w:t xml:space="preserve"> </w:t>
+      </w:r>
+      <w:r>
+        <w:rPr>
+          <w:lang w:val="en-GB"/>
+        </w:rPr>
+        <w:t xml:space="preserve">What is </w:t>
+      </w:r>
+      <w:r>
+        <w:rPr>
+          <w:b/>
+          <w:bCs/>
+          <w:lang w:val="en-GB"/>
+        </w:rPr>
+        <w:t>full-text search index</w:t>
+      </w:r>
+      <w:r>
+        <w:rPr>
+          <w:lang w:val="en-GB"/>
+        </w:rPr>
+        <w:t xml:space="preserve">? What is </w:t>
+      </w:r>
+      <w:r>
+        <w:rPr>
+          <w:b/>
+          <w:bCs/>
+          <w:lang w:val="en-GB"/>
+        </w:rPr>
+        <w:t>spatial index</w:t>
+      </w:r>
+      <w:r>
+        <w:rPr>
+          <w:lang w:val="en-GB"/>
+        </w:rPr>
+        <w:t>? W</w:t>
+      </w:r>
+      <w:r>
+        <w:rPr>
+          <w:lang w:val="en-GB"/>
+        </w:rPr>
+        <w:t xml:space="preserve">hat are the pros and cons of using </w:t>
+      </w:r>
+      <w:r>
+        <w:rPr>
+          <w:lang w:val="en-GB"/>
+        </w:rPr>
+        <w:t>indexes</w:t>
+      </w:r>
+      <w:r>
+        <w:rPr>
+          <w:lang w:val="en-GB"/>
+        </w:rPr>
+        <w:t>? Write in a text file called “</w:t>
       </w:r>
       <w:r>
         <w:rPr>
@@ -343,12 +829,41 @@
         <w:pStyle w:val="Heading2"/>
       </w:pPr>
       <w:r>
-        <w:t>What’s the main purpose of the SQL language?</w:t>
+        <w:t>SQL Language</w:t>
       </w:r>
     </w:p>
     <w:p>
       <w:r>
-        <w:t>Perform a research (e.g. Google or Wikipedia) and provide an information about SQL language. What type of language is SQL? What is used for? Provide an example with simple SQL query. Write in a text file called “</w:t>
+        <w:t xml:space="preserve">Perform a research (e.g. Google or Wikipedia) and provide an information about </w:t>
+      </w:r>
+      <w:r>
+        <w:t xml:space="preserve">the </w:t>
+      </w:r>
+      <w:r>
+        <w:rPr>
+          <w:b/>
+          <w:bCs/>
+        </w:rPr>
+        <w:t>SQL language</w:t>
+      </w:r>
+      <w:r>
+        <w:t xml:space="preserve">. What type of language is SQL? What is </w:t>
+      </w:r>
+      <w:r>
+        <w:t>its purpose</w:t>
+      </w:r>
+      <w:r>
+        <w:t xml:space="preserve">? Provide an example with simple </w:t>
+      </w:r>
+      <w:r>
+        <w:rPr>
+          <w:b/>
+          <w:bCs/>
+        </w:rPr>
+        <w:t>SQL query</w:t>
+      </w:r>
+      <w:r>
+        <w:t>. Write in a text file called “</w:t>
       </w:r>
       <w:r>
         <w:rPr>
@@ -365,7 +880,7 @@
         <w:pStyle w:val="Heading2"/>
       </w:pPr>
       <w:r>
-        <w:t>What are transactions used for? Give an example.</w:t>
+        <w:t>Transactions</w:t>
       </w:r>
     </w:p>
     <w:p>
@@ -376,10 +891,62 @@
         <w:t xml:space="preserve"> and provide a</w:t>
       </w:r>
       <w:r>
-        <w:t xml:space="preserve"> basic information about transactions and what are they used for?</w:t>
-      </w:r>
-      <w:r>
-        <w:t xml:space="preserve"> Write in a text file called “</w:t>
+        <w:t xml:space="preserve"> basic information about </w:t>
+      </w:r>
+      <w:r>
+        <w:rPr>
+          <w:b/>
+          <w:bCs/>
+        </w:rPr>
+        <w:t xml:space="preserve">database </w:t>
+      </w:r>
+      <w:r>
+        <w:rPr>
+          <w:b/>
+          <w:bCs/>
+        </w:rPr>
+        <w:t>transactions</w:t>
+      </w:r>
+      <w:r>
+        <w:t xml:space="preserve"> and </w:t>
+      </w:r>
+      <w:r>
+        <w:t>their application</w:t>
+      </w:r>
+      <w:r>
+        <w:t>?</w:t>
+      </w:r>
+      <w:r>
+        <w:t xml:space="preserve"> What is </w:t>
+      </w:r>
+      <w:r>
+        <w:rPr>
+          <w:b/>
+          <w:bCs/>
+        </w:rPr>
+        <w:t>ACID transaction</w:t>
+      </w:r>
+      <w:r>
+        <w:t>?</w:t>
+      </w:r>
+      <w:r>
+        <w:t xml:space="preserve"> </w:t>
+      </w:r>
+      <w:r>
+        <w:t xml:space="preserve">What is </w:t>
+      </w:r>
+      <w:r>
+        <w:rPr>
+          <w:b/>
+          <w:bCs/>
+        </w:rPr>
+        <w:t>transaction log</w:t>
+      </w:r>
+      <w:r>
+        <w:t xml:space="preserve">? </w:t>
+      </w:r>
+      <w:r>
+        <w:t>Write in a text file called “</w:t>
       </w:r>
       <w:r>
         <w:rPr>
@@ -396,7 +963,13 @@
         <w:pStyle w:val="Heading2"/>
       </w:pPr>
       <w:r>
-        <w:t>What is a NoSQL database?</w:t>
+        <w:t xml:space="preserve">What is a NoSQL </w:t>
+      </w:r>
+      <w:r>
+        <w:t>Database</w:t>
+      </w:r>
+      <w:r>
+        <w:t>?</w:t>
       </w:r>
     </w:p>
     <w:p>
@@ -415,7 +988,29 @@
         <w:rPr>
           <w:lang w:val="en-GB"/>
         </w:rPr>
-        <w:t>n information about non-relational databases?</w:t>
+        <w:t xml:space="preserve">n information about </w:t>
+      </w:r>
+      <w:r>
+        <w:rPr>
+          <w:b/>
+          <w:bCs/>
+          <w:lang w:val="en-GB"/>
+        </w:rPr>
+        <w:t>non-relational databases</w:t>
+      </w:r>
+      <w:r>
+        <w:rPr>
+          <w:b/>
+          <w:bCs/>
+          <w:lang w:val="en-GB"/>
+        </w:rPr>
+        <w:t xml:space="preserve"> (NoSQL)</w:t>
+      </w:r>
+      <w:r>
+        <w:rPr>
+          <w:lang w:val="en-GB"/>
+        </w:rPr>
+        <w:t>?</w:t>
       </w:r>
       <w:r>
         <w:rPr>
@@ -460,7 +1055,43 @@
         <w:rPr>
           <w:lang w:val="en-GB"/>
         </w:rPr>
-        <w:t>*Try to install SQL Server and MySQL. Play with RDBMS.</w:t>
+        <w:t>*</w:t>
+      </w:r>
+      <w:r>
+        <w:rPr>
+          <w:lang w:val="en-GB"/>
+        </w:rPr>
+        <w:t xml:space="preserve"> I</w:t>
+      </w:r>
+      <w:r>
+        <w:rPr>
+          <w:lang w:val="en-GB"/>
+        </w:rPr>
+        <w:t xml:space="preserve">nstall </w:t>
+      </w:r>
+      <w:r>
+        <w:rPr>
+          <w:lang w:val="en-GB"/>
+        </w:rPr>
+        <w:t>SQL Server</w:t>
+      </w:r>
+      <w:r>
+        <w:rPr>
+          <w:lang w:val="en-GB"/>
+        </w:rPr>
+        <w:t>,</w:t>
+      </w:r>
+      <w:r>
+        <w:rPr>
+          <w:lang w:val="en-GB"/>
+        </w:rPr>
+        <w:t xml:space="preserve"> MySQL</w:t>
+      </w:r>
+      <w:r>
+        <w:rPr>
+          <w:lang w:val="en-GB"/>
+        </w:rPr>
+        <w:t xml:space="preserve"> and Oracle</w:t>
       </w:r>
     </w:p>
     <w:p>
@@ -473,7 +1104,37 @@
         <w:rPr>
           <w:lang w:val="en-GB"/>
         </w:rPr>
-        <w:t xml:space="preserve">Try to install SQL Server. You can follow instructions from this video </w:t>
+        <w:t>Try to install</w:t>
+      </w:r>
+      <w:r>
+        <w:rPr>
+          <w:b/>
+          <w:bCs/>
+          <w:lang w:val="en-GB"/>
+        </w:rPr>
+        <w:t xml:space="preserve"> </w:t>
+      </w:r>
+      <w:r>
+        <w:rPr>
+          <w:b/>
+          <w:bCs/>
+          <w:lang w:val="en-GB"/>
+        </w:rPr>
+        <w:t xml:space="preserve">MS </w:t>
+      </w:r>
+      <w:r>
+        <w:rPr>
+          <w:b/>
+          <w:bCs/>
+          <w:lang w:val="en-GB"/>
+        </w:rPr>
+        <w:t>SQL Server</w:t>
+      </w:r>
+      <w:r>
+        <w:rPr>
+          <w:lang w:val="en-GB"/>
+        </w:rPr>
+        <w:t xml:space="preserve">. You can follow instructions from this video </w:t>
       </w:r>
       <w:hyperlink r:id="rId9" w:history="1">
         <w:r>
@@ -488,14 +1149,60 @@
         <w:rPr>
           <w:lang w:val="en-GB"/>
         </w:rPr>
-        <w:t xml:space="preserve">. Try to create new user and login with created user. Try to create new database with few tables. </w:t>
+        <w:t xml:space="preserve">. Try to create new user and login with </w:t>
       </w:r>
       <w:r>
         <w:rPr>
           <w:lang w:val="en-GB"/>
         </w:rPr>
-        <w:t>You can try the same with MySQL.</w:t>
-      </w:r>
+        <w:t xml:space="preserve">this </w:t>
+      </w:r>
+      <w:r>
+        <w:rPr>
+          <w:lang w:val="en-GB"/>
+        </w:rPr>
+        <w:t xml:space="preserve">user. Try to create new database with few tables. </w:t>
+      </w:r>
+    </w:p>
+    <w:p>
+      <w:pPr>
+        <w:rPr>
+          <w:lang w:val="en-GB"/>
+        </w:rPr>
+      </w:pPr>
+      <w:r>
+        <w:rPr>
+          <w:lang w:val="en-GB"/>
+        </w:rPr>
+        <w:t>T</w:t>
+      </w:r>
+      <w:r>
+        <w:rPr>
+          <w:lang w:val="en-GB"/>
+        </w:rPr>
+        <w:t>ry the same with MySQL</w:t>
+      </w:r>
+      <w:r>
+        <w:rPr>
+          <w:lang w:val="en-GB"/>
+        </w:rPr>
+        <w:t xml:space="preserve"> and Oracle XE</w:t>
+      </w:r>
+      <w:r>
+        <w:rPr>
+          <w:lang w:val="en-GB"/>
+        </w:rPr>
+        <w:t>.</w:t>
+      </w:r>
+    </w:p>
+    <w:p>
+      <w:pPr>
+        <w:rPr>
+          <w:lang w:val="en-GB"/>
+        </w:rPr>
+      </w:pPr>
+      <w:bookmarkStart w:id="0" w:name="_GoBack"/>
+      <w:bookmarkEnd w:id="0"/>
     </w:p>
     <w:sectPr>
       <w:headerReference w:type="default" r:id="rId10"/>
@@ -543,7 +1250,6 @@
     <w:r>
       <w:rPr>
         <w:noProof/>
-        <w:lang w:val="en-GB" w:eastAsia="en-GB"/>
       </w:rPr>
       <mc:AlternateContent>
         <mc:Choice Requires="wps">
@@ -658,7 +1364,6 @@
     <w:r>
       <w:rPr>
         <w:noProof/>
-        <w:lang w:val="en-GB" w:eastAsia="en-GB"/>
       </w:rPr>
       <mc:AlternateContent>
         <mc:Choice Requires="wps">
@@ -940,7 +1645,6 @@
         <w:noProof/>
         <w:sz w:val="24"/>
         <w:szCs w:val="24"/>
-        <w:lang w:val="en-GB" w:eastAsia="en-GB"/>
       </w:rPr>
       <mc:AlternateContent>
         <mc:Choice Requires="wps">
@@ -1063,7 +1767,6 @@
                               <w:noProof/>
                               <w:sz w:val="20"/>
                               <w:szCs w:val="20"/>
-                              <w:lang w:val="en-GB" w:eastAsia="en-GB"/>
                             </w:rPr>
                             <w:drawing>
                               <wp:inline distT="0" distB="0" distL="0" distR="0" wp14:anchorId="6AE4B92C" wp14:editId="63A0AA58">
@@ -1115,7 +1818,6 @@
                               <w:noProof/>
                               <w:sz w:val="20"/>
                               <w:szCs w:val="20"/>
-                              <w:lang w:val="en-GB" w:eastAsia="en-GB"/>
                             </w:rPr>
                             <w:drawing>
                               <wp:inline distT="0" distB="0" distL="0" distR="0" wp14:anchorId="25B3D866" wp14:editId="7F818024">
@@ -1167,7 +1869,6 @@
                               <w:noProof/>
                               <w:sz w:val="20"/>
                               <w:szCs w:val="20"/>
-                              <w:lang w:val="en-GB" w:eastAsia="en-GB"/>
                             </w:rPr>
                             <w:drawing>
                               <wp:inline distT="0" distB="0" distL="0" distR="0" wp14:anchorId="261DE309" wp14:editId="639B90C8">
@@ -1219,7 +1920,6 @@
                               <w:noProof/>
                               <w:sz w:val="20"/>
                               <w:szCs w:val="20"/>
-                              <w:lang w:val="en-GB" w:eastAsia="en-GB"/>
                             </w:rPr>
                             <w:drawing>
                               <wp:inline distT="0" distB="0" distL="0" distR="0" wp14:anchorId="620E318E" wp14:editId="558FF9D0">
@@ -1271,7 +1971,6 @@
                               <w:noProof/>
                               <w:sz w:val="20"/>
                               <w:szCs w:val="20"/>
-                              <w:lang w:val="en-GB" w:eastAsia="en-GB"/>
                             </w:rPr>
                             <w:drawing>
                               <wp:inline distT="0" distB="0" distL="0" distR="0" wp14:anchorId="0F6F899E" wp14:editId="44FF18D6">
@@ -1323,7 +2022,6 @@
                               <w:noProof/>
                               <w:sz w:val="20"/>
                               <w:szCs w:val="20"/>
-                              <w:lang w:val="en-GB" w:eastAsia="en-GB"/>
                             </w:rPr>
                             <w:drawing>
                               <wp:inline distT="0" distB="0" distL="0" distR="0" wp14:anchorId="0968AA8E" wp14:editId="0F63B0C7">
@@ -1375,7 +2073,6 @@
                               <w:noProof/>
                               <w:sz w:val="20"/>
                               <w:szCs w:val="20"/>
-                              <w:lang w:val="en-GB" w:eastAsia="en-GB"/>
                             </w:rPr>
                             <w:drawing>
                               <wp:inline distT="0" distB="0" distL="0" distR="0" wp14:anchorId="7E8175B1" wp14:editId="478CF85E">
@@ -1427,7 +2124,6 @@
                               <w:noProof/>
                               <w:sz w:val="20"/>
                               <w:szCs w:val="20"/>
-                              <w:lang w:val="en-GB" w:eastAsia="en-GB"/>
                             </w:rPr>
                             <w:drawing>
                               <wp:inline distT="0" distB="0" distL="0" distR="0" wp14:anchorId="06210BBD" wp14:editId="3CCC001E">
@@ -1479,7 +2175,6 @@
                               <w:noProof/>
                               <w:sz w:val="20"/>
                               <w:szCs w:val="20"/>
-                              <w:lang w:val="en-GB" w:eastAsia="en-GB"/>
                             </w:rPr>
                             <w:drawing>
                               <wp:inline distT="0" distB="0" distL="0" distR="0" wp14:anchorId="792D4A0C" wp14:editId="597EB5AE">
@@ -1531,7 +2226,6 @@
                               <w:noProof/>
                               <w:sz w:val="20"/>
                               <w:szCs w:val="20"/>
-                              <w:lang w:val="en-GB" w:eastAsia="en-GB"/>
                             </w:rPr>
                             <w:drawing>
                               <wp:inline distT="0" distB="0" distL="0" distR="0" wp14:anchorId="6D0CAFD9" wp14:editId="1AC2F74B">
@@ -1673,7 +2367,6 @@
                         <w:noProof/>
                         <w:sz w:val="20"/>
                         <w:szCs w:val="20"/>
-                        <w:lang w:val="en-GB" w:eastAsia="en-GB"/>
                       </w:rPr>
                       <w:drawing>
                         <wp:inline distT="0" distB="0" distL="0" distR="0" wp14:anchorId="6AE4B92C" wp14:editId="63A0AA58">
@@ -1725,14 +2418,13 @@
                         <w:noProof/>
                         <w:sz w:val="20"/>
                         <w:szCs w:val="20"/>
-                        <w:lang w:val="en-GB" w:eastAsia="en-GB"/>
                       </w:rPr>
                       <w:drawing>
                         <wp:inline distT="0" distB="0" distL="0" distR="0" wp14:anchorId="25B3D866" wp14:editId="7F818024">
                           <wp:extent cx="200025" cy="200025"/>
                           <wp:effectExtent l="0" t="0" r="9525" b="9525"/>
                           <wp:docPr id="11" name="Picture 11" title="Software University Foundation">
-                            <a:hlinkClick xmlns:a="http://schemas.openxmlformats.org/drawingml/2006/main" r:id="rId1"/>
+                            <a:hlinkClick xmlns:a="http://schemas.openxmlformats.org/drawingml/2006/main" r:id="rId22"/>
                           </wp:docPr>
                           <wp:cNvGraphicFramePr/>
                           <a:graphic xmlns:a="http://schemas.openxmlformats.org/drawingml/2006/main">
@@ -1740,7 +2432,7 @@
                               <pic:pic xmlns:pic="http://schemas.openxmlformats.org/drawingml/2006/picture">
                                 <pic:nvPicPr>
                                   <pic:cNvPr id="94" name="Picture 4" title="Software University Foundation">
-                                    <a:hlinkClick r:id="rId1"/>
+                                    <a:hlinkClick r:id="rId22"/>
                                   </pic:cNvPr>
                                   <pic:cNvPicPr/>
                                 </pic:nvPicPr>
@@ -1777,7 +2469,6 @@
                         <w:noProof/>
                         <w:sz w:val="20"/>
                         <w:szCs w:val="20"/>
-                        <w:lang w:val="en-GB" w:eastAsia="en-GB"/>
                       </w:rPr>
                       <w:drawing>
                         <wp:inline distT="0" distB="0" distL="0" distR="0" wp14:anchorId="261DE309" wp14:editId="639B90C8">
@@ -1829,7 +2520,6 @@
                         <w:noProof/>
                         <w:sz w:val="20"/>
                         <w:szCs w:val="20"/>
-                        <w:lang w:val="en-GB" w:eastAsia="en-GB"/>
                       </w:rPr>
                       <w:drawing>
                         <wp:inline distT="0" distB="0" distL="0" distR="0" wp14:anchorId="620E318E" wp14:editId="558FF9D0">
@@ -1881,7 +2571,6 @@
                         <w:noProof/>
                         <w:sz w:val="20"/>
                         <w:szCs w:val="20"/>
-                        <w:lang w:val="en-GB" w:eastAsia="en-GB"/>
                       </w:rPr>
                       <w:drawing>
                         <wp:inline distT="0" distB="0" distL="0" distR="0" wp14:anchorId="0F6F899E" wp14:editId="44FF18D6">
@@ -1933,7 +2622,6 @@
                         <w:noProof/>
                         <w:sz w:val="20"/>
                         <w:szCs w:val="20"/>
-                        <w:lang w:val="en-GB" w:eastAsia="en-GB"/>
                       </w:rPr>
                       <w:drawing>
                         <wp:inline distT="0" distB="0" distL="0" distR="0" wp14:anchorId="0968AA8E" wp14:editId="0F63B0C7">
@@ -1985,7 +2673,6 @@
                         <w:noProof/>
                         <w:sz w:val="20"/>
                         <w:szCs w:val="20"/>
-                        <w:lang w:val="en-GB" w:eastAsia="en-GB"/>
                       </w:rPr>
                       <w:drawing>
                         <wp:inline distT="0" distB="0" distL="0" distR="0" wp14:anchorId="7E8175B1" wp14:editId="478CF85E">
@@ -2037,7 +2724,6 @@
                         <w:noProof/>
                         <w:sz w:val="20"/>
                         <w:szCs w:val="20"/>
-                        <w:lang w:val="en-GB" w:eastAsia="en-GB"/>
                       </w:rPr>
                       <w:drawing>
                         <wp:inline distT="0" distB="0" distL="0" distR="0" wp14:anchorId="06210BBD" wp14:editId="3CCC001E">
@@ -2089,7 +2775,6 @@
                         <w:noProof/>
                         <w:sz w:val="20"/>
                         <w:szCs w:val="20"/>
-                        <w:lang w:val="en-GB" w:eastAsia="en-GB"/>
                       </w:rPr>
                       <w:drawing>
                         <wp:inline distT="0" distB="0" distL="0" distR="0" wp14:anchorId="792D4A0C" wp14:editId="597EB5AE">
@@ -2141,7 +2826,6 @@
                         <w:noProof/>
                         <w:sz w:val="20"/>
                         <w:szCs w:val="20"/>
-                        <w:lang w:val="en-GB" w:eastAsia="en-GB"/>
                       </w:rPr>
                       <w:drawing>
                         <wp:inline distT="0" distB="0" distL="0" distR="0" wp14:anchorId="6D0CAFD9" wp14:editId="1AC2F74B">
@@ -2193,7 +2877,6 @@
     <w:r>
       <w:rPr>
         <w:noProof/>
-        <w:lang w:val="en-GB" w:eastAsia="en-GB"/>
       </w:rPr>
       <mc:AlternateContent>
         <mc:Choice Requires="wps">
@@ -2258,7 +2941,7 @@
         </mc:Choice>
         <mc:Fallback>
           <w:pict>
-            <v:line w14:anchorId="6782D87D" id="Straight Connector 1" o:spid="_x0000_s1026" style="position:absolute;flip:y;z-index:251662336;visibility:visible;mso-wrap-style:square;mso-width-percent:0;mso-height-percent:0;mso-wrap-distance-left:9pt;mso-wrap-distance-top:0;mso-wrap-distance-right:9pt;mso-wrap-distance-bottom:0;mso-position-horizontal:absolute;mso-position-horizontal-relative:text;mso-position-vertical:absolute;mso-position-vertical-relative:text;mso-width-percent:0;mso-height-percent:0;mso-width-relative:margin;mso-height-relative:margin" from="-.35pt,11.2pt" to="520.45pt,11.2pt" o:gfxdata="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" strokecolor="#f37123" strokeweight="1pt">
+            <v:line w14:anchorId="0BCBF70C" id="Straight Connector 1" o:spid="_x0000_s1026" style="position:absolute;flip:y;z-index:251662336;visibility:visible;mso-wrap-style:square;mso-width-percent:0;mso-height-percent:0;mso-wrap-distance-left:9pt;mso-wrap-distance-top:0;mso-wrap-distance-right:9pt;mso-wrap-distance-bottom:0;mso-position-horizontal:absolute;mso-position-horizontal-relative:text;mso-position-vertical:absolute;mso-position-vertical-relative:text;mso-width-percent:0;mso-height-percent:0;mso-width-relative:margin;mso-height-relative:margin" from="-.35pt,11.2pt" to="520.45pt,11.2pt" o:gfxdata="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" strokecolor="#f37123" strokeweight="1pt">
               <v:stroke endcap="round"/>
             </v:line>
           </w:pict>
@@ -2268,7 +2951,6 @@
     <w:r>
       <w:rPr>
         <w:noProof/>
-        <w:lang w:val="en-GB" w:eastAsia="en-GB"/>
       </w:rPr>
       <mc:AlternateContent>
         <mc:Choice Requires="wps">
@@ -2321,7 +3003,6 @@
                               <w:noProof/>
                               <w:sz w:val="20"/>
                               <w:szCs w:val="20"/>
-                              <w:lang w:val="en-GB" w:eastAsia="en-GB"/>
                             </w:rPr>
                             <w:drawing>
                               <wp:inline distT="0" distB="0" distL="0" distR="0" wp14:anchorId="3D76A6F3" wp14:editId="0BEF8934">
@@ -2406,7 +3087,6 @@
                         <w:noProof/>
                         <w:sz w:val="20"/>
                         <w:szCs w:val="20"/>
-                        <w:lang w:val="en-GB" w:eastAsia="en-GB"/>
                       </w:rPr>
                       <w:drawing>
                         <wp:inline distT="0" distB="0" distL="0" distR="0" wp14:anchorId="3D76A6F3" wp14:editId="0BEF8934">
@@ -2520,7 +3200,7 @@
 
 <file path=word/numbering.xml><?xml version="1.0" encoding="utf-8"?>
 <w:numbering xmlns:wpc="http://schemas.microsoft.com/office/word/2010/wordprocessingCanvas" xmlns:mc="http://schemas.openxmlformats.org/markup-compatibility/2006" xmlns:o="urn:schemas-microsoft-com:office:office" xmlns:r="http://schemas.openxmlformats.org/officeDocument/2006/relationships" xmlns:m="http://schemas.openxmlformats.org/officeDocument/2006/math" xmlns:v="urn:schemas-microsoft-com:vml" xmlns:wp14="http://schemas.microsoft.com/office/word/2010/wordprocessingDrawing" xmlns:wp="http://schemas.openxmlformats.org/drawingml/2006/wordprocessingDrawing" xmlns:w10="urn:schemas-microsoft-com:office:word" xmlns:w="http://schemas.openxmlformats.org/wordprocessingml/2006/main" xmlns:w14="http://schemas.microsoft.com/office/word/2010/wordml" xmlns:w15="http://schemas.microsoft.com/office/word/2012/wordml" xmlns:wpg="http://schemas.microsoft.com/office/word/2010/wordprocessingGroup" xmlns:wpi="http://schemas.microsoft.com/office/word/2010/wordprocessingInk" xmlns:wne="http://schemas.microsoft.com/office/word/2006/wordml" xmlns:wps="http://schemas.microsoft.com/office/word/2010/wordprocessingShape" mc:Ignorable="w14 w15 wp14">
-  <w:abstractNum w:abstractNumId="0">
+  <w:abstractNum w:abstractNumId="0" w15:restartNumberingAfterBreak="0">
     <w:nsid w:val="00DE6CE0"/>
     <w:multiLevelType w:val="hybridMultilevel"/>
     <w:tmpl w:val="D01A1A1E"/>
@@ -2609,7 +3289,7 @@
       </w:pPr>
     </w:lvl>
   </w:abstractNum>
-  <w:abstractNum w:abstractNumId="1">
+  <w:abstractNum w:abstractNumId="1" w15:restartNumberingAfterBreak="0">
     <w:nsid w:val="04E60920"/>
     <w:multiLevelType w:val="hybridMultilevel"/>
     <w:tmpl w:val="9DB0F662"/>
@@ -2722,7 +3402,7 @@
       </w:rPr>
     </w:lvl>
   </w:abstractNum>
-  <w:abstractNum w:abstractNumId="2">
+  <w:abstractNum w:abstractNumId="2" w15:restartNumberingAfterBreak="0">
     <w:nsid w:val="09942933"/>
     <w:multiLevelType w:val="hybridMultilevel"/>
     <w:tmpl w:val="94228B32"/>
@@ -2835,7 +3515,7 @@
       </w:pPr>
     </w:lvl>
   </w:abstractNum>
-  <w:abstractNum w:abstractNumId="3">
+  <w:abstractNum w:abstractNumId="3" w15:restartNumberingAfterBreak="0">
     <w:nsid w:val="0AC736A2"/>
     <w:multiLevelType w:val="multilevel"/>
     <w:tmpl w:val="6ADCEAFC"/>
@@ -2984,7 +3664,7 @@
       </w:rPr>
     </w:lvl>
   </w:abstractNum>
-  <w:abstractNum w:abstractNumId="4">
+  <w:abstractNum w:abstractNumId="4" w15:restartNumberingAfterBreak="0">
     <w:nsid w:val="1874561D"/>
     <w:multiLevelType w:val="hybridMultilevel"/>
     <w:tmpl w:val="ADECB8FE"/>
@@ -3097,7 +3777,7 @@
       </w:pPr>
     </w:lvl>
   </w:abstractNum>
-  <w:abstractNum w:abstractNumId="5">
+  <w:abstractNum w:abstractNumId="5" w15:restartNumberingAfterBreak="0">
     <w:nsid w:val="22CD3F94"/>
     <w:multiLevelType w:val="hybridMultilevel"/>
     <w:tmpl w:val="A044FDFA"/>
@@ -3183,7 +3863,7 @@
       </w:pPr>
     </w:lvl>
   </w:abstractNum>
-  <w:abstractNum w:abstractNumId="6">
+  <w:abstractNum w:abstractNumId="6" w15:restartNumberingAfterBreak="0">
     <w:nsid w:val="273A0993"/>
     <w:multiLevelType w:val="hybridMultilevel"/>
     <w:tmpl w:val="15189A8C"/>
@@ -3296,7 +3976,7 @@
       </w:rPr>
     </w:lvl>
   </w:abstractNum>
-  <w:abstractNum w:abstractNumId="7">
+  <w:abstractNum w:abstractNumId="7" w15:restartNumberingAfterBreak="0">
     <w:nsid w:val="27B21A09"/>
     <w:multiLevelType w:val="hybridMultilevel"/>
     <w:tmpl w:val="2B56ED7C"/>
@@ -3386,7 +4066,7 @@
       </w:pPr>
     </w:lvl>
   </w:abstractNum>
-  <w:abstractNum w:abstractNumId="8">
+  <w:abstractNum w:abstractNumId="8" w15:restartNumberingAfterBreak="0">
     <w:nsid w:val="408D2380"/>
     <w:multiLevelType w:val="hybridMultilevel"/>
     <w:tmpl w:val="171ABD58"/>
@@ -3499,7 +4179,7 @@
       </w:rPr>
     </w:lvl>
   </w:abstractNum>
-  <w:abstractNum w:abstractNumId="9">
+  <w:abstractNum w:abstractNumId="9" w15:restartNumberingAfterBreak="0">
     <w:nsid w:val="480241E3"/>
     <w:multiLevelType w:val="hybridMultilevel"/>
     <w:tmpl w:val="D89C5D02"/>
@@ -3612,7 +4292,7 @@
       </w:rPr>
     </w:lvl>
   </w:abstractNum>
-  <w:abstractNum w:abstractNumId="10">
+  <w:abstractNum w:abstractNumId="10" w15:restartNumberingAfterBreak="0">
     <w:nsid w:val="5507266E"/>
     <w:multiLevelType w:val="hybridMultilevel"/>
     <w:tmpl w:val="22522E3A"/>
@@ -3725,7 +4405,7 @@
       </w:rPr>
     </w:lvl>
   </w:abstractNum>
-  <w:abstractNum w:abstractNumId="11">
+  <w:abstractNum w:abstractNumId="11" w15:restartNumberingAfterBreak="0">
     <w:nsid w:val="55990837"/>
     <w:multiLevelType w:val="hybridMultilevel"/>
     <w:tmpl w:val="960254F8"/>
@@ -3838,7 +4518,7 @@
       </w:rPr>
     </w:lvl>
   </w:abstractNum>
-  <w:abstractNum w:abstractNumId="12">
+  <w:abstractNum w:abstractNumId="12" w15:restartNumberingAfterBreak="0">
     <w:nsid w:val="56373FA6"/>
     <w:multiLevelType w:val="multilevel"/>
     <w:tmpl w:val="0EC6010C"/>
@@ -3987,7 +4667,7 @@
       </w:rPr>
     </w:lvl>
   </w:abstractNum>
-  <w:abstractNum w:abstractNumId="13">
+  <w:abstractNum w:abstractNumId="13" w15:restartNumberingAfterBreak="0">
     <w:nsid w:val="572900D2"/>
     <w:multiLevelType w:val="hybridMultilevel"/>
     <w:tmpl w:val="5824C316"/>
@@ -4100,7 +4780,7 @@
       </w:pPr>
     </w:lvl>
   </w:abstractNum>
-  <w:abstractNum w:abstractNumId="14">
+  <w:abstractNum w:abstractNumId="14" w15:restartNumberingAfterBreak="0">
     <w:nsid w:val="5E10569E"/>
     <w:multiLevelType w:val="hybridMultilevel"/>
     <w:tmpl w:val="6190573C"/>
@@ -4213,7 +4893,7 @@
       </w:rPr>
     </w:lvl>
   </w:abstractNum>
-  <w:abstractNum w:abstractNumId="15">
+  <w:abstractNum w:abstractNumId="15" w15:restartNumberingAfterBreak="0">
     <w:nsid w:val="5F9A715F"/>
     <w:multiLevelType w:val="hybridMultilevel"/>
     <w:tmpl w:val="4B26630C"/>
@@ -4326,7 +5006,7 @@
       </w:rPr>
     </w:lvl>
   </w:abstractNum>
-  <w:abstractNum w:abstractNumId="16">
+  <w:abstractNum w:abstractNumId="16" w15:restartNumberingAfterBreak="0">
     <w:nsid w:val="60B1394E"/>
     <w:multiLevelType w:val="hybridMultilevel"/>
     <w:tmpl w:val="D460172E"/>
@@ -4439,7 +5119,7 @@
       </w:rPr>
     </w:lvl>
   </w:abstractNum>
-  <w:abstractNum w:abstractNumId="17">
+  <w:abstractNum w:abstractNumId="17" w15:restartNumberingAfterBreak="0">
     <w:nsid w:val="65FF2968"/>
     <w:multiLevelType w:val="hybridMultilevel"/>
     <w:tmpl w:val="686E9B12"/>
@@ -4525,7 +5205,7 @@
       </w:pPr>
     </w:lvl>
   </w:abstractNum>
-  <w:abstractNum w:abstractNumId="18">
+  <w:abstractNum w:abstractNumId="18" w15:restartNumberingAfterBreak="0">
     <w:nsid w:val="6DC02F02"/>
     <w:multiLevelType w:val="hybridMultilevel"/>
     <w:tmpl w:val="15B2AB50"/>
@@ -4638,7 +5318,7 @@
       </w:rPr>
     </w:lvl>
   </w:abstractNum>
-  <w:abstractNum w:abstractNumId="19">
+  <w:abstractNum w:abstractNumId="19" w15:restartNumberingAfterBreak="0">
     <w:nsid w:val="76417219"/>
     <w:multiLevelType w:val="hybridMultilevel"/>
     <w:tmpl w:val="02E20E58"/>
@@ -4751,7 +5431,7 @@
       </w:pPr>
     </w:lvl>
   </w:abstractNum>
-  <w:abstractNum w:abstractNumId="20">
+  <w:abstractNum w:abstractNumId="20" w15:restartNumberingAfterBreak="0">
     <w:nsid w:val="7A0155B4"/>
     <w:multiLevelType w:val="hybridMultilevel"/>
     <w:tmpl w:val="581A57DA"/>
@@ -4864,7 +5544,7 @@
       </w:rPr>
     </w:lvl>
   </w:abstractNum>
-  <w:abstractNum w:abstractNumId="21">
+  <w:abstractNum w:abstractNumId="21" w15:restartNumberingAfterBreak="0">
     <w:nsid w:val="7C8835A5"/>
     <w:multiLevelType w:val="hybridMultilevel"/>
     <w:tmpl w:val="7E92255E"/>
@@ -6127,7 +6807,7 @@
 </file>
 
 <file path=customXml/itemProps1.xml><?xml version="1.0" encoding="utf-8"?>
-<ds:datastoreItem xmlns:ds="http://schemas.openxmlformats.org/officeDocument/2006/customXml" ds:itemID="{BEE90531-987A-4584-B2A9-28C454F99084}">
+<ds:datastoreItem xmlns:ds="http://schemas.openxmlformats.org/officeDocument/2006/customXml" ds:itemID="{8069D1B6-F91D-43DC-B717-289E205449ED}">
   <ds:schemaRefs>
     <ds:schemaRef ds:uri="http://schemas.openxmlformats.org/officeDocument/2006/bibliography"/>
   </ds:schemaRefs>

</xml_diff>